<commit_message>
Update Current Commercial Data Processing Workflow.docx
</commit_message>
<xml_diff>
--- a/Current Commercial Data Processing Workflow.docx
+++ b/Current Commercial Data Processing Workflow.docx
@@ -366,7 +366,7 @@
                     <pic:cNvPicPr/>
                   </pic:nvPicPr>
                   <pic:blipFill>
-                    <a:blip r:embed="rId4"/>
+                    <a:blip r:embed="rId5"/>
                     <a:stretch>
                       <a:fillRect/>
                     </a:stretch>
@@ -420,7 +420,7 @@
                     <pic:cNvPicPr/>
                   </pic:nvPicPr>
                   <pic:blipFill>
-                    <a:blip r:embed="rId5"/>
+                    <a:blip r:embed="rId6"/>
                     <a:stretch>
                       <a:fillRect/>
                     </a:stretch>
@@ -518,7 +518,21 @@
         <w:rPr>
           <w:rFonts w:ascii="Arial" w:hAnsi="Arial" w:cs="Arial"/>
         </w:rPr>
-        <w:t>- Moves log folders (e.g., `Logs`) to the expected location (historically `applog`) for consistency with prior uploads.</w:t>
+        <w:t>- Moves log folders (e.g., `Logs`) to the expected location (historically `</w:t>
+      </w:r>
+      <w:proofErr w:type="spellStart"/>
+      <w:r>
+        <w:rPr>
+          <w:rFonts w:ascii="Arial" w:hAnsi="Arial" w:cs="Arial"/>
+        </w:rPr>
+        <w:t>applog</w:t>
+      </w:r>
+      <w:proofErr w:type="spellEnd"/>
+      <w:r>
+        <w:rPr>
+          <w:rFonts w:ascii="Arial" w:hAnsi="Arial" w:cs="Arial"/>
+        </w:rPr>
+        <w:t>`) for consistency with prior uploads.</w:t>
       </w:r>
     </w:p>
     <w:p>
@@ -581,7 +595,7 @@
                     <pic:cNvPicPr/>
                   </pic:nvPicPr>
                   <pic:blipFill>
-                    <a:blip r:embed="rId6"/>
+                    <a:blip r:embed="rId7"/>
                     <a:stretch>
                       <a:fillRect/>
                     </a:stretch>
@@ -731,20 +745,48 @@
         <w:rPr>
           <w:rFonts w:ascii="Arial" w:hAnsi="Arial" w:cs="Arial"/>
         </w:rPr>
-        <w:t>7. Local.db review</w:t>
-      </w:r>
-    </w:p>
-    <w:p>
-      <w:pPr>
-        <w:rPr>
-          <w:rFonts w:ascii="Arial" w:hAnsi="Arial" w:cs="Arial"/>
-        </w:rPr>
-      </w:pPr>
-      <w:r>
-        <w:rPr>
-          <w:rFonts w:ascii="Arial" w:hAnsi="Arial" w:cs="Arial"/>
-        </w:rPr>
-        <w:t>- Opens `local.db` manually using a SQLite browser.</w:t>
+        <w:t xml:space="preserve">7. </w:t>
+      </w:r>
+      <w:proofErr w:type="spellStart"/>
+      <w:r>
+        <w:rPr>
+          <w:rFonts w:ascii="Arial" w:hAnsi="Arial" w:cs="Arial"/>
+        </w:rPr>
+        <w:t>Local.db</w:t>
+      </w:r>
+      <w:proofErr w:type="spellEnd"/>
+      <w:r>
+        <w:rPr>
+          <w:rFonts w:ascii="Arial" w:hAnsi="Arial" w:cs="Arial"/>
+        </w:rPr>
+        <w:t xml:space="preserve"> review</w:t>
+      </w:r>
+    </w:p>
+    <w:p>
+      <w:pPr>
+        <w:rPr>
+          <w:rFonts w:ascii="Arial" w:hAnsi="Arial" w:cs="Arial"/>
+        </w:rPr>
+      </w:pPr>
+      <w:r>
+        <w:rPr>
+          <w:rFonts w:ascii="Arial" w:hAnsi="Arial" w:cs="Arial"/>
+        </w:rPr>
+        <w:t>- Opens `</w:t>
+      </w:r>
+      <w:proofErr w:type="spellStart"/>
+      <w:r>
+        <w:rPr>
+          <w:rFonts w:ascii="Arial" w:hAnsi="Arial" w:cs="Arial"/>
+        </w:rPr>
+        <w:t>local.db</w:t>
+      </w:r>
+      <w:proofErr w:type="spellEnd"/>
+      <w:r>
+        <w:rPr>
+          <w:rFonts w:ascii="Arial" w:hAnsi="Arial" w:cs="Arial"/>
+        </w:rPr>
+        <w:t>` manually using a SQLite browser.</w:t>
       </w:r>
     </w:p>
     <w:p>
@@ -886,7 +928,7 @@
                     <pic:cNvPicPr/>
                   </pic:nvPicPr>
                   <pic:blipFill>
-                    <a:blip r:embed="rId7"/>
+                    <a:blip r:embed="rId8"/>
                     <a:stretch>
                       <a:fillRect/>
                     </a:stretch>
@@ -1026,7 +1068,7 @@
                     <pic:cNvPicPr/>
                   </pic:nvPicPr>
                   <pic:blipFill>
-                    <a:blip r:embed="rId8"/>
+                    <a:blip r:embed="rId9"/>
                     <a:stretch>
                       <a:fillRect/>
                     </a:stretch>
@@ -1073,7 +1115,7 @@
                     <pic:cNvPicPr/>
                   </pic:nvPicPr>
                   <pic:blipFill>
-                    <a:blip r:embed="rId9"/>
+                    <a:blip r:embed="rId10"/>
                     <a:stretch>
                       <a:fillRect/>
                     </a:stretch>
@@ -1159,7 +1201,7 @@
                     <pic:cNvPicPr/>
                   </pic:nvPicPr>
                   <pic:blipFill>
-                    <a:blip r:embed="rId10"/>
+                    <a:blip r:embed="rId11"/>
                     <a:stretch>
                       <a:fillRect/>
                     </a:stretch>
@@ -1226,7 +1268,7 @@
                     <pic:cNvPicPr/>
                   </pic:nvPicPr>
                   <pic:blipFill>
-                    <a:blip r:embed="rId11"/>
+                    <a:blip r:embed="rId12"/>
                     <a:stretch>
                       <a:fillRect/>
                     </a:stretch>
@@ -1274,7 +1316,7 @@
                     <pic:cNvPicPr/>
                   </pic:nvPicPr>
                   <pic:blipFill>
-                    <a:blip r:embed="rId12"/>
+                    <a:blip r:embed="rId13"/>
                     <a:stretch>
                       <a:fillRect/>
                     </a:stretch>
@@ -1323,7 +1365,21 @@
         <w:rPr>
           <w:rFonts w:ascii="Arial" w:hAnsi="Arial" w:cs="Arial"/>
         </w:rPr>
-        <w:t xml:space="preserve"> ( single session)</w:t>
+        <w:t xml:space="preserve"> </w:t>
+      </w:r>
+      <w:proofErr w:type="gramStart"/>
+      <w:r>
+        <w:rPr>
+          <w:rFonts w:ascii="Arial" w:hAnsi="Arial" w:cs="Arial"/>
+        </w:rPr>
+        <w:t>( single</w:t>
+      </w:r>
+      <w:proofErr w:type="gramEnd"/>
+      <w:r>
+        <w:rPr>
+          <w:rFonts w:ascii="Arial" w:hAnsi="Arial" w:cs="Arial"/>
+        </w:rPr>
+        <w:t xml:space="preserve"> session)</w:t>
       </w:r>
     </w:p>
     <w:p>
@@ -1354,7 +1410,7 @@
                     <pic:cNvPicPr/>
                   </pic:nvPicPr>
                   <pic:blipFill>
-                    <a:blip r:embed="rId13"/>
+                    <a:blip r:embed="rId14"/>
                     <a:stretch>
                       <a:fillRect/>
                     </a:stretch>
@@ -1451,20 +1507,48 @@
         <w:rPr>
           <w:rFonts w:ascii="Arial" w:hAnsi="Arial" w:cs="Arial"/>
         </w:rPr>
-        <w:t xml:space="preserve">    - Video-only folders (with large `.mat` files removed)</w:t>
-      </w:r>
-    </w:p>
-    <w:p>
-      <w:pPr>
-        <w:rPr>
-          <w:rFonts w:ascii="Arial" w:hAnsi="Arial" w:cs="Arial"/>
-        </w:rPr>
-      </w:pPr>
-      <w:r>
-        <w:rPr>
-          <w:rFonts w:ascii="Arial" w:hAnsi="Arial" w:cs="Arial"/>
-        </w:rPr>
-        <w:t>- Uses an additional script to strip `.mat` files from video folders.</w:t>
+        <w:t xml:space="preserve">    - Video-only folders (with large </w:t>
+      </w:r>
+      <w:proofErr w:type="gramStart"/>
+      <w:r>
+        <w:rPr>
+          <w:rFonts w:ascii="Arial" w:hAnsi="Arial" w:cs="Arial"/>
+        </w:rPr>
+        <w:t>`.mat</w:t>
+      </w:r>
+      <w:proofErr w:type="gramEnd"/>
+      <w:r>
+        <w:rPr>
+          <w:rFonts w:ascii="Arial" w:hAnsi="Arial" w:cs="Arial"/>
+        </w:rPr>
+        <w:t>` files removed)</w:t>
+      </w:r>
+    </w:p>
+    <w:p>
+      <w:pPr>
+        <w:rPr>
+          <w:rFonts w:ascii="Arial" w:hAnsi="Arial" w:cs="Arial"/>
+        </w:rPr>
+      </w:pPr>
+      <w:r>
+        <w:rPr>
+          <w:rFonts w:ascii="Arial" w:hAnsi="Arial" w:cs="Arial"/>
+        </w:rPr>
+        <w:t xml:space="preserve">- Uses an additional script to strip </w:t>
+      </w:r>
+      <w:proofErr w:type="gramStart"/>
+      <w:r>
+        <w:rPr>
+          <w:rFonts w:ascii="Arial" w:hAnsi="Arial" w:cs="Arial"/>
+        </w:rPr>
+        <w:t>`.mat</w:t>
+      </w:r>
+      <w:proofErr w:type="gramEnd"/>
+      <w:r>
+        <w:rPr>
+          <w:rFonts w:ascii="Arial" w:hAnsi="Arial" w:cs="Arial"/>
+        </w:rPr>
+        <w:t>` files from video folders.</w:t>
       </w:r>
     </w:p>
     <w:p>
@@ -1922,19 +2006,33 @@
         <w:rPr>
           <w:rFonts w:ascii="Courier New" w:hAnsi="Courier New" w:cs="Courier New"/>
         </w:rPr>
-        <w:t>── applog\Logs\</w:t>
-      </w:r>
-    </w:p>
-    <w:p>
-      <w:pPr>
+        <w:t xml:space="preserve">── </w:t>
+      </w:r>
+      <w:proofErr w:type="spellStart"/>
+      <w:r>
         <w:rPr>
           <w:rFonts w:ascii="Courier New" w:hAnsi="Courier New" w:cs="Courier New"/>
         </w:rPr>
-      </w:pPr>
+        <w:t>applog</w:t>
+      </w:r>
+      <w:proofErr w:type="spellEnd"/>
       <w:r>
         <w:rPr>
           <w:rFonts w:ascii="Courier New" w:hAnsi="Courier New" w:cs="Courier New"/>
         </w:rPr>
+        <w:t>\Logs\</w:t>
+      </w:r>
+    </w:p>
+    <w:p>
+      <w:pPr>
+        <w:rPr>
+          <w:rFonts w:ascii="Courier New" w:hAnsi="Courier New" w:cs="Courier New"/>
+        </w:rPr>
+      </w:pPr>
+      <w:r>
+        <w:rPr>
+          <w:rFonts w:ascii="Courier New" w:hAnsi="Courier New" w:cs="Courier New"/>
+        </w:rPr>
         <w:t xml:space="preserve">    │   └── 017-01-474_log.txt</w:t>
       </w:r>
     </w:p>
@@ -1958,6 +2056,613 @@
         </w:rPr>
       </w:pPr>
     </w:p>
+    <w:p>
+      <w:pPr>
+        <w:pStyle w:val="Heading1"/>
+      </w:pPr>
+      <w:r>
+        <w:t xml:space="preserve">Notes from </w:t>
+      </w:r>
+      <w:r>
+        <w:t>“</w:t>
+      </w:r>
+      <w:r>
+        <w:t xml:space="preserve">COM-00748 - </w:t>
+      </w:r>
+      <w:r>
+        <w:t>IT DATA PROCESSING INSTRUCTIONS</w:t>
+      </w:r>
+      <w:r>
+        <w:t>”</w:t>
+      </w:r>
+    </w:p>
+    <w:p>
+      <w:pPr>
+        <w:rPr>
+          <w:b/>
+          <w:bCs/>
+        </w:rPr>
+      </w:pPr>
+      <w:r>
+        <w:rPr>
+          <w:b/>
+          <w:bCs/>
+        </w:rPr>
+        <w:t>Input Example (Processor-Side)</w:t>
+      </w:r>
+    </w:p>
+    <w:p>
+      <w:pPr>
+        <w:rPr>
+          <w:b/>
+          <w:bCs/>
+        </w:rPr>
+      </w:pPr>
+      <w:r>
+        <w:rPr>
+          <w:b/>
+          <w:bCs/>
+        </w:rPr>
+        <w:t>Example case directory prior to processing:</w:t>
+      </w:r>
+    </w:p>
+    <w:p>
+      <w:pPr>
+        <w:rPr>
+          <w:b/>
+          <w:bCs/>
+        </w:rPr>
+      </w:pPr>
+      <w:r>
+        <w:rPr>
+          <w:b/>
+          <w:bCs/>
+        </w:rPr>
+        <w:t>D:\Data_Clean\017_01-474\</w:t>
+      </w:r>
+    </w:p>
+    <w:p>
+      <w:pPr>
+        <w:rPr>
+          <w:b/>
+          <w:bCs/>
+        </w:rPr>
+      </w:pPr>
+      <w:r>
+        <w:rPr>
+          <w:rFonts w:ascii="MS Gothic" w:eastAsia="MS Gothic" w:hAnsi="MS Gothic" w:cs="MS Gothic" w:hint="eastAsia"/>
+          <w:b/>
+          <w:bCs/>
+        </w:rPr>
+        <w:t>├</w:t>
+      </w:r>
+      <w:r>
+        <w:rPr>
+          <w:rFonts w:ascii="Aptos" w:hAnsi="Aptos" w:cs="Aptos"/>
+          <w:b/>
+          <w:bCs/>
+        </w:rPr>
+        <w:t>──</w:t>
+      </w:r>
+      <w:r>
+        <w:rPr>
+          <w:b/>
+          <w:bCs/>
+        </w:rPr>
+        <w:t xml:space="preserve"> Misc\</w:t>
+      </w:r>
+    </w:p>
+    <w:p>
+      <w:pPr>
+        <w:rPr>
+          <w:b/>
+          <w:bCs/>
+        </w:rPr>
+      </w:pPr>
+      <w:r>
+        <w:rPr>
+          <w:b/>
+          <w:bCs/>
+        </w:rPr>
+        <w:t>│   └── 017_01-474_TreatmentReport.pdf</w:t>
+      </w:r>
+    </w:p>
+    <w:p>
+      <w:pPr>
+        <w:rPr>
+          <w:b/>
+          <w:bCs/>
+        </w:rPr>
+      </w:pPr>
+      <w:r>
+        <w:rPr>
+          <w:b/>
+          <w:bCs/>
+        </w:rPr>
+        <w:t>│</w:t>
+      </w:r>
+    </w:p>
+    <w:p>
+      <w:pPr>
+        <w:rPr>
+          <w:b/>
+          <w:bCs/>
+        </w:rPr>
+      </w:pPr>
+      <w:r>
+        <w:rPr>
+          <w:rFonts w:ascii="MS Gothic" w:eastAsia="MS Gothic" w:hAnsi="MS Gothic" w:cs="MS Gothic" w:hint="eastAsia"/>
+          <w:b/>
+          <w:bCs/>
+        </w:rPr>
+        <w:t>├</w:t>
+      </w:r>
+      <w:r>
+        <w:rPr>
+          <w:rFonts w:ascii="Aptos" w:hAnsi="Aptos" w:cs="Aptos"/>
+          <w:b/>
+          <w:bCs/>
+        </w:rPr>
+        <w:t>──</w:t>
+      </w:r>
+      <w:r>
+        <w:rPr>
+          <w:b/>
+          <w:bCs/>
+        </w:rPr>
+        <w:t xml:space="preserve"> MR DICOM\</w:t>
+      </w:r>
+    </w:p>
+    <w:p>
+      <w:pPr>
+        <w:rPr>
+          <w:b/>
+          <w:bCs/>
+        </w:rPr>
+      </w:pPr>
+      <w:r>
+        <w:rPr>
+          <w:b/>
+          <w:bCs/>
+        </w:rPr>
+        <w:t>│   └── MRI_Export.zip</w:t>
+      </w:r>
+    </w:p>
+    <w:p>
+      <w:pPr>
+        <w:rPr>
+          <w:b/>
+          <w:bCs/>
+        </w:rPr>
+      </w:pPr>
+      <w:r>
+        <w:rPr>
+          <w:b/>
+          <w:bCs/>
+        </w:rPr>
+        <w:t>│</w:t>
+      </w:r>
+    </w:p>
+    <w:p>
+      <w:pPr>
+        <w:rPr>
+          <w:b/>
+          <w:bCs/>
+        </w:rPr>
+      </w:pPr>
+      <w:r>
+        <w:rPr>
+          <w:b/>
+          <w:bCs/>
+        </w:rPr>
+        <w:lastRenderedPageBreak/>
+        <w:t>└── TDC Sessions\</w:t>
+      </w:r>
+    </w:p>
+    <w:p>
+      <w:pPr>
+        <w:rPr>
+          <w:b/>
+          <w:bCs/>
+        </w:rPr>
+      </w:pPr>
+      <w:r>
+        <w:rPr>
+          <w:b/>
+          <w:bCs/>
+        </w:rPr>
+        <w:t xml:space="preserve">    └── _2025-11-</w:t>
+      </w:r>
+      <w:proofErr w:type="gramStart"/>
+      <w:r>
+        <w:rPr>
+          <w:b/>
+          <w:bCs/>
+        </w:rPr>
+        <w:t>05--07</w:t>
+      </w:r>
+      <w:proofErr w:type="gramEnd"/>
+      <w:r>
+        <w:rPr>
+          <w:b/>
+          <w:bCs/>
+        </w:rPr>
+        <w:t>-05-25 122867438\</w:t>
+      </w:r>
+    </w:p>
+    <w:p>
+      <w:pPr>
+        <w:rPr>
+          <w:b/>
+          <w:bCs/>
+        </w:rPr>
+      </w:pPr>
+      <w:r>
+        <w:rPr>
+          <w:b/>
+          <w:bCs/>
+        </w:rPr>
+        <w:t xml:space="preserve">        </w:t>
+      </w:r>
+      <w:r>
+        <w:rPr>
+          <w:rFonts w:ascii="MS Gothic" w:eastAsia="MS Gothic" w:hAnsi="MS Gothic" w:cs="MS Gothic" w:hint="eastAsia"/>
+          <w:b/>
+          <w:bCs/>
+        </w:rPr>
+        <w:t>├</w:t>
+      </w:r>
+      <w:r>
+        <w:rPr>
+          <w:rFonts w:ascii="Aptos" w:hAnsi="Aptos" w:cs="Aptos"/>
+          <w:b/>
+          <w:bCs/>
+        </w:rPr>
+        <w:t>──</w:t>
+      </w:r>
+      <w:r>
+        <w:rPr>
+          <w:b/>
+          <w:bCs/>
+        </w:rPr>
+        <w:t xml:space="preserve"> </w:t>
+      </w:r>
+      <w:proofErr w:type="spellStart"/>
+      <w:r>
+        <w:rPr>
+          <w:b/>
+          <w:bCs/>
+        </w:rPr>
+        <w:t>applog</w:t>
+      </w:r>
+      <w:proofErr w:type="spellEnd"/>
+      <w:r>
+        <w:rPr>
+          <w:b/>
+          <w:bCs/>
+        </w:rPr>
+        <w:t>\</w:t>
+      </w:r>
+    </w:p>
+    <w:p>
+      <w:pPr>
+        <w:rPr>
+          <w:b/>
+          <w:bCs/>
+        </w:rPr>
+      </w:pPr>
+      <w:r>
+        <w:rPr>
+          <w:b/>
+          <w:bCs/>
+        </w:rPr>
+        <w:t xml:space="preserve">        │   └── Logs\</w:t>
+      </w:r>
+    </w:p>
+    <w:p>
+      <w:pPr>
+        <w:rPr>
+          <w:b/>
+          <w:bCs/>
+        </w:rPr>
+      </w:pPr>
+      <w:r>
+        <w:rPr>
+          <w:b/>
+          <w:bCs/>
+        </w:rPr>
+        <w:t xml:space="preserve">        └── Raw\</w:t>
+      </w:r>
+    </w:p>
+    <w:p>
+      <w:pPr>
+        <w:rPr>
+          <w:b/>
+          <w:bCs/>
+        </w:rPr>
+      </w:pPr>
+      <w:r>
+        <w:rPr>
+          <w:b/>
+          <w:bCs/>
+        </w:rPr>
+        <w:t>Notes:</w:t>
+      </w:r>
+    </w:p>
+    <w:p>
+      <w:pPr>
+        <w:numPr>
+          <w:ilvl w:val="0"/>
+          <w:numId w:val="1"/>
+        </w:numPr>
+        <w:rPr>
+          <w:b/>
+          <w:bCs/>
+        </w:rPr>
+      </w:pPr>
+      <w:r>
+        <w:rPr>
+          <w:b/>
+          <w:bCs/>
+        </w:rPr>
+        <w:t>Input file and folder names may vary.</w:t>
+      </w:r>
+    </w:p>
+    <w:p>
+      <w:pPr>
+        <w:numPr>
+          <w:ilvl w:val="0"/>
+          <w:numId w:val="1"/>
+        </w:numPr>
+        <w:rPr>
+          <w:b/>
+          <w:bCs/>
+        </w:rPr>
+      </w:pPr>
+      <w:r>
+        <w:rPr>
+          <w:b/>
+          <w:bCs/>
+        </w:rPr>
+        <w:t>Archives may be named inconsistently.</w:t>
+      </w:r>
+    </w:p>
+    <w:p>
+      <w:pPr>
+        <w:numPr>
+          <w:ilvl w:val="0"/>
+          <w:numId w:val="1"/>
+        </w:numPr>
+        <w:rPr>
+          <w:b/>
+          <w:bCs/>
+        </w:rPr>
+      </w:pPr>
+      <w:r>
+        <w:rPr>
+          <w:b/>
+          <w:bCs/>
+        </w:rPr>
+        <w:t>Quoted Windows paths (“Copy as path”) are accepted.</w:t>
+      </w:r>
+    </w:p>
+    <w:p>
+      <w:pPr>
+        <w:numPr>
+          <w:ilvl w:val="0"/>
+          <w:numId w:val="1"/>
+        </w:numPr>
+        <w:rPr>
+          <w:b/>
+          <w:bCs/>
+        </w:rPr>
+      </w:pPr>
+      <w:r>
+        <w:rPr>
+          <w:b/>
+          <w:bCs/>
+        </w:rPr>
+        <w:t>The pipeline does not require manual renaming.</w:t>
+      </w:r>
+    </w:p>
+    <w:p>
+      <w:pPr>
+        <w:rPr>
+          <w:b/>
+          <w:bCs/>
+        </w:rPr>
+      </w:pPr>
+    </w:p>
+    <w:p>
+      <w:pPr>
+        <w:rPr>
+          <w:b/>
+          <w:bCs/>
+        </w:rPr>
+      </w:pPr>
+    </w:p>
+    <w:p>
+      <w:pPr>
+        <w:rPr>
+          <w:b/>
+          <w:bCs/>
+        </w:rPr>
+      </w:pPr>
+      <w:r>
+        <w:rPr>
+          <w:b/>
+          <w:bCs/>
+        </w:rPr>
+        <w:t>Guaranteed Output Structure</w:t>
+      </w:r>
+    </w:p>
+    <w:p>
+      <w:r>
+        <w:t xml:space="preserve">After processing, each case </w:t>
+      </w:r>
+      <w:r>
+        <w:rPr>
+          <w:b/>
+          <w:bCs/>
+        </w:rPr>
+        <w:t>must</w:t>
+      </w:r>
+      <w:r>
+        <w:t xml:space="preserve"> conform to the following structure:</w:t>
+      </w:r>
+    </w:p>
+    <w:p>
+      <w:r>
+        <w:t xml:space="preserve">I think this is not complete as the PEDA structure is </w:t>
+      </w:r>
+      <w:proofErr w:type="gramStart"/>
+      <w:r>
+        <w:t>missing;</w:t>
+      </w:r>
+      <w:proofErr w:type="gramEnd"/>
+      <w:r>
+        <w:t xml:space="preserve"> </w:t>
+      </w:r>
+      <w:r>
+        <w:rPr>
+          <w:highlight w:val="yellow"/>
+        </w:rPr>
+        <w:t>TODO</w:t>
+      </w:r>
+    </w:p>
+    <w:p>
+      <w:r>
+        <w:t>&lt;</w:t>
+      </w:r>
+      <w:proofErr w:type="spellStart"/>
+      <w:r>
+        <w:t>Case_ID</w:t>
+      </w:r>
+      <w:proofErr w:type="spellEnd"/>
+      <w:r>
+        <w:t>&gt;\</w:t>
+      </w:r>
+    </w:p>
+    <w:p>
+      <w:r>
+        <w:rPr>
+          <w:rFonts w:ascii="MS Gothic" w:eastAsia="MS Gothic" w:hAnsi="MS Gothic" w:cs="MS Gothic" w:hint="eastAsia"/>
+        </w:rPr>
+        <w:t>├</w:t>
+      </w:r>
+      <w:r>
+        <w:rPr>
+          <w:rFonts w:ascii="Aptos" w:hAnsi="Aptos" w:cs="Aptos"/>
+        </w:rPr>
+        <w:t>──</w:t>
+      </w:r>
+      <w:r>
+        <w:t xml:space="preserve"> Misc\</w:t>
+      </w:r>
+    </w:p>
+    <w:p>
+      <w:r>
+        <w:t>│   └── &lt;Treatment Report PDF&gt;</w:t>
+      </w:r>
+    </w:p>
+    <w:p>
+      <w:r>
+        <w:t>│</w:t>
+      </w:r>
+    </w:p>
+    <w:p>
+      <w:r>
+        <w:rPr>
+          <w:rFonts w:ascii="MS Gothic" w:eastAsia="MS Gothic" w:hAnsi="MS Gothic" w:cs="MS Gothic" w:hint="eastAsia"/>
+        </w:rPr>
+        <w:t>├</w:t>
+      </w:r>
+      <w:r>
+        <w:rPr>
+          <w:rFonts w:ascii="Aptos" w:hAnsi="Aptos" w:cs="Aptos"/>
+        </w:rPr>
+        <w:t>──</w:t>
+      </w:r>
+      <w:r>
+        <w:t xml:space="preserve"> MR DICOM\</w:t>
+      </w:r>
+    </w:p>
+    <w:p>
+      <w:r>
+        <w:t>│   └── &lt;</w:t>
+      </w:r>
+      <w:proofErr w:type="spellStart"/>
+      <w:r>
+        <w:t>Case_ID</w:t>
+      </w:r>
+      <w:proofErr w:type="spellEnd"/>
+      <w:r>
+        <w:t>&gt;_MRI.zip</w:t>
+      </w:r>
+    </w:p>
+    <w:p>
+      <w:r>
+        <w:t>│</w:t>
+      </w:r>
+    </w:p>
+    <w:p>
+      <w:r>
+        <w:t>└── TDC Sessions\</w:t>
+      </w:r>
+    </w:p>
+    <w:p>
+      <w:r>
+        <w:t xml:space="preserve">    └── &lt;</w:t>
+      </w:r>
+      <w:proofErr w:type="spellStart"/>
+      <w:r>
+        <w:t>Session_Name</w:t>
+      </w:r>
+      <w:proofErr w:type="spellEnd"/>
+      <w:r>
+        <w:t>&gt;\</w:t>
+      </w:r>
+    </w:p>
+    <w:p>
+      <w:r>
+        <w:t xml:space="preserve">        </w:t>
+      </w:r>
+      <w:r>
+        <w:rPr>
+          <w:rFonts w:ascii="MS Gothic" w:eastAsia="MS Gothic" w:hAnsi="MS Gothic" w:cs="MS Gothic" w:hint="eastAsia"/>
+        </w:rPr>
+        <w:t>├</w:t>
+      </w:r>
+      <w:r>
+        <w:rPr>
+          <w:rFonts w:ascii="Aptos" w:hAnsi="Aptos" w:cs="Aptos"/>
+        </w:rPr>
+        <w:t>──</w:t>
+      </w:r>
+      <w:r>
+        <w:t xml:space="preserve"> </w:t>
+      </w:r>
+      <w:proofErr w:type="spellStart"/>
+      <w:r>
+        <w:t>applog</w:t>
+      </w:r>
+      <w:proofErr w:type="spellEnd"/>
+      <w:r>
+        <w:t>\</w:t>
+      </w:r>
+    </w:p>
+    <w:p>
+      <w:r>
+        <w:t xml:space="preserve">        │   └── Logs\</w:t>
+      </w:r>
+    </w:p>
+    <w:p>
+      <w:r>
+        <w:lastRenderedPageBreak/>
+        <w:t xml:space="preserve">        └── Raw\</w:t>
+      </w:r>
+    </w:p>
+    <w:p/>
     <w:sectPr>
       <w:pgSz w:w="12240" w:h="15840"/>
       <w:pgMar w:top="1440" w:right="1440" w:bottom="1440" w:left="1440" w:header="720" w:footer="720" w:gutter="0"/>
@@ -1966,6 +2671,163 @@
     </w:sectPr>
   </w:body>
 </w:document>
+</file>
+
+<file path=word/numbering.xml><?xml version="1.0" encoding="utf-8"?>
+<w:numbering xmlns:wpc="http://schemas.microsoft.com/office/word/2010/wordprocessingCanvas" xmlns:cx="http://schemas.microsoft.com/office/drawing/2014/chartex" xmlns:cx1="http://schemas.microsoft.com/office/drawing/2015/9/8/chartex" xmlns:cx2="http://schemas.microsoft.com/office/drawing/2015/10/21/chartex" xmlns:cx3="http://schemas.microsoft.com/office/drawing/2016/5/9/chartex" xmlns:cx4="http://schemas.microsoft.com/office/drawing/2016/5/10/chartex" xmlns:cx5="http://schemas.microsoft.com/office/drawing/2016/5/11/chartex" xmlns:cx6="http://schemas.microsoft.com/office/drawing/2016/5/12/chartex" xmlns:cx7="http://schemas.microsoft.com/office/drawing/2016/5/13/chartex" xmlns:cx8="http://schemas.microsoft.com/office/drawing/2016/5/14/chartex" xmlns:mc="http://schemas.openxmlformats.org/markup-compatibility/2006" xmlns:aink="http://schemas.microsoft.com/office/drawing/2016/ink" xmlns:am3d="http://schemas.microsoft.com/office/drawing/2017/model3d" xmlns:o="urn:schemas-microsoft-com:office:office" xmlns:oel="http://schemas.microsoft.com/office/2019/extlst" xmlns:r="http://schemas.openxmlformats.org/officeDocument/2006/relationships" xmlns:m="http://schemas.openxmlformats.org/officeDocument/2006/math" xmlns:v="urn:schemas-microsoft-com:vml" xmlns:wp14="http://schemas.microsoft.com/office/word/2010/wordprocessingDrawing" xmlns:wp="http://schemas.openxmlformats.org/drawingml/2006/wordprocessingDrawing" xmlns:w10="urn:schemas-microsoft-com:office:word" xmlns:w="http://schemas.openxmlformats.org/wordprocessingml/2006/main" xmlns:w14="http://schemas.microsoft.com/office/word/2010/wordml" xmlns:w15="http://schemas.microsoft.com/office/word/2012/wordml" xmlns:w16cex="http://schemas.microsoft.com/office/word/2018/wordml/cex" xmlns:w16cid="http://schemas.microsoft.com/office/word/2016/wordml/cid" xmlns:w16="http://schemas.microsoft.com/office/word/2018/wordml" xmlns:w16du="http://schemas.microsoft.com/office/word/2023/wordml/word16du" xmlns:w16sdtdh="http://schemas.microsoft.com/office/word/2020/wordml/sdtdatahash" xmlns:w16sdtfl="http://schemas.microsoft.com/office/word/2024/wordml/sdtformatlock" xmlns:w16se="http://schemas.microsoft.com/office/word/2015/wordml/symex" xmlns:wpg="http://schemas.microsoft.com/office/word/2010/wordprocessingGroup" xmlns:wpi="http://schemas.microsoft.com/office/word/2010/wordprocessingInk" xmlns:wne="http://schemas.microsoft.com/office/word/2006/wordml" xmlns:wps="http://schemas.microsoft.com/office/word/2010/wordprocessingShape" mc:Ignorable="w14 w15 w16se w16cid w16 w16cex w16sdtdh w16sdtfl w16du wp14">
+  <w:abstractNum w:abstractNumId="0" w15:restartNumberingAfterBreak="0">
+    <w:nsid w:val="049C7CBE"/>
+    <w:multiLevelType w:val="multilevel"/>
+    <w:tmpl w:val="980EC666"/>
+    <w:lvl w:ilvl="0">
+      <w:start w:val="1"/>
+      <w:numFmt w:val="bullet"/>
+      <w:lvlText w:val=""/>
+      <w:lvlJc w:val="left"/>
+      <w:pPr>
+        <w:tabs>
+          <w:tab w:val="num" w:pos="720"/>
+        </w:tabs>
+        <w:ind w:left="720" w:hanging="360"/>
+      </w:pPr>
+      <w:rPr>
+        <w:rFonts w:ascii="Symbol" w:hAnsi="Symbol" w:hint="default"/>
+        <w:sz w:val="20"/>
+      </w:rPr>
+    </w:lvl>
+    <w:lvl w:ilvl="1" w:tentative="1">
+      <w:start w:val="1"/>
+      <w:numFmt w:val="bullet"/>
+      <w:lvlText w:val="o"/>
+      <w:lvlJc w:val="left"/>
+      <w:pPr>
+        <w:tabs>
+          <w:tab w:val="num" w:pos="1440"/>
+        </w:tabs>
+        <w:ind w:left="1440" w:hanging="360"/>
+      </w:pPr>
+      <w:rPr>
+        <w:rFonts w:ascii="Courier New" w:hAnsi="Courier New" w:hint="default"/>
+        <w:sz w:val="20"/>
+      </w:rPr>
+    </w:lvl>
+    <w:lvl w:ilvl="2" w:tentative="1">
+      <w:start w:val="1"/>
+      <w:numFmt w:val="bullet"/>
+      <w:lvlText w:val=""/>
+      <w:lvlJc w:val="left"/>
+      <w:pPr>
+        <w:tabs>
+          <w:tab w:val="num" w:pos="2160"/>
+        </w:tabs>
+        <w:ind w:left="2160" w:hanging="360"/>
+      </w:pPr>
+      <w:rPr>
+        <w:rFonts w:ascii="Wingdings" w:hAnsi="Wingdings" w:hint="default"/>
+        <w:sz w:val="20"/>
+      </w:rPr>
+    </w:lvl>
+    <w:lvl w:ilvl="3" w:tentative="1">
+      <w:start w:val="1"/>
+      <w:numFmt w:val="bullet"/>
+      <w:lvlText w:val=""/>
+      <w:lvlJc w:val="left"/>
+      <w:pPr>
+        <w:tabs>
+          <w:tab w:val="num" w:pos="2880"/>
+        </w:tabs>
+        <w:ind w:left="2880" w:hanging="360"/>
+      </w:pPr>
+      <w:rPr>
+        <w:rFonts w:ascii="Wingdings" w:hAnsi="Wingdings" w:hint="default"/>
+        <w:sz w:val="20"/>
+      </w:rPr>
+    </w:lvl>
+    <w:lvl w:ilvl="4" w:tentative="1">
+      <w:start w:val="1"/>
+      <w:numFmt w:val="bullet"/>
+      <w:lvlText w:val=""/>
+      <w:lvlJc w:val="left"/>
+      <w:pPr>
+        <w:tabs>
+          <w:tab w:val="num" w:pos="3600"/>
+        </w:tabs>
+        <w:ind w:left="3600" w:hanging="360"/>
+      </w:pPr>
+      <w:rPr>
+        <w:rFonts w:ascii="Wingdings" w:hAnsi="Wingdings" w:hint="default"/>
+        <w:sz w:val="20"/>
+      </w:rPr>
+    </w:lvl>
+    <w:lvl w:ilvl="5" w:tentative="1">
+      <w:start w:val="1"/>
+      <w:numFmt w:val="bullet"/>
+      <w:lvlText w:val=""/>
+      <w:lvlJc w:val="left"/>
+      <w:pPr>
+        <w:tabs>
+          <w:tab w:val="num" w:pos="4320"/>
+        </w:tabs>
+        <w:ind w:left="4320" w:hanging="360"/>
+      </w:pPr>
+      <w:rPr>
+        <w:rFonts w:ascii="Wingdings" w:hAnsi="Wingdings" w:hint="default"/>
+        <w:sz w:val="20"/>
+      </w:rPr>
+    </w:lvl>
+    <w:lvl w:ilvl="6" w:tentative="1">
+      <w:start w:val="1"/>
+      <w:numFmt w:val="bullet"/>
+      <w:lvlText w:val=""/>
+      <w:lvlJc w:val="left"/>
+      <w:pPr>
+        <w:tabs>
+          <w:tab w:val="num" w:pos="5040"/>
+        </w:tabs>
+        <w:ind w:left="5040" w:hanging="360"/>
+      </w:pPr>
+      <w:rPr>
+        <w:rFonts w:ascii="Wingdings" w:hAnsi="Wingdings" w:hint="default"/>
+        <w:sz w:val="20"/>
+      </w:rPr>
+    </w:lvl>
+    <w:lvl w:ilvl="7" w:tentative="1">
+      <w:start w:val="1"/>
+      <w:numFmt w:val="bullet"/>
+      <w:lvlText w:val=""/>
+      <w:lvlJc w:val="left"/>
+      <w:pPr>
+        <w:tabs>
+          <w:tab w:val="num" w:pos="5760"/>
+        </w:tabs>
+        <w:ind w:left="5760" w:hanging="360"/>
+      </w:pPr>
+      <w:rPr>
+        <w:rFonts w:ascii="Wingdings" w:hAnsi="Wingdings" w:hint="default"/>
+        <w:sz w:val="20"/>
+      </w:rPr>
+    </w:lvl>
+    <w:lvl w:ilvl="8" w:tentative="1">
+      <w:start w:val="1"/>
+      <w:numFmt w:val="bullet"/>
+      <w:lvlText w:val=""/>
+      <w:lvlJc w:val="left"/>
+      <w:pPr>
+        <w:tabs>
+          <w:tab w:val="num" w:pos="6480"/>
+        </w:tabs>
+        <w:ind w:left="6480" w:hanging="360"/>
+      </w:pPr>
+      <w:rPr>
+        <w:rFonts w:ascii="Wingdings" w:hAnsi="Wingdings" w:hint="default"/>
+        <w:sz w:val="20"/>
+      </w:rPr>
+    </w:lvl>
+  </w:abstractNum>
+  <w:num w:numId="1" w16cid:durableId="2043509448">
+    <w:abstractNumId w:val="0"/>
+  </w:num>
+</w:numbering>
 </file>
 
 <file path=word/styles.xml><?xml version="1.0" encoding="utf-8"?>
@@ -2571,7 +3433,6 @@
   <w:style w:type="character" w:default="1" w:styleId="DefaultParagraphFont">
     <w:name w:val="Default Paragraph Font"/>
     <w:uiPriority w:val="1"/>
-    <w:semiHidden/>
     <w:unhideWhenUsed/>
   </w:style>
   <w:style w:type="table" w:default="1" w:styleId="TableNormal">

</xml_diff>